<commit_message>
fix plural to singular
</commit_message>
<xml_diff>
--- a/docs/nistvol8-2.docx
+++ b/docs/nistvol8-2.docx
@@ -8332,9 +8332,9 @@
       <w:pPr>
         <w:pStyle w:val="Heading4"/>
       </w:pPr>
-      <w:bookmarkStart w:id="80" w:name="cloudmeshprofileprofiles"/>
-      <w:r>
-        <w:t xml:space="preserve">/cloudmesh/profile/profiles</w:t>
+      <w:bookmarkStart w:id="80" w:name="cloudmeshprofileprofile"/>
+      <w:r>
+        <w:t xml:space="preserve">/cloudmesh/profile/profile</w:t>
       </w:r>
       <w:bookmarkEnd w:id="80"/>
     </w:p>
@@ -8342,9 +8342,9 @@
       <w:pPr>
         <w:pStyle w:val="Heading5"/>
       </w:pPr>
-      <w:bookmarkStart w:id="81" w:name="get-cloudmeshprofileprofiles"/>
-      <w:r>
-        <w:t xml:space="preserve">GET /cloudmesh/profile/profiles</w:t>
+      <w:bookmarkStart w:id="81" w:name="get-cloudmeshprofileprofile"/>
+      <w:r>
+        <w:t xml:space="preserve">GET /cloudmesh/profile/profile</w:t>
       </w:r>
       <w:bookmarkEnd w:id="81"/>
     </w:p>
@@ -8472,9 +8472,9 @@
       <w:pPr>
         <w:pStyle w:val="Heading5"/>
       </w:pPr>
-      <w:bookmarkStart w:id="82" w:name="put-cloudmeshprofileprofiles"/>
-      <w:r>
-        <w:t xml:space="preserve">PUT /cloudmesh/profile/profiles</w:t>
+      <w:bookmarkStart w:id="82" w:name="put-cloudmeshprofileprofile"/>
+      <w:r>
+        <w:t xml:space="preserve">PUT /cloudmesh/profile/profile</w:t>
       </w:r>
       <w:bookmarkEnd w:id="82"/>
     </w:p>
@@ -8761,9 +8761,9 @@
       <w:pPr>
         <w:pStyle w:val="Heading4"/>
       </w:pPr>
-      <w:bookmarkStart w:id="83" w:name="cloudmeshprofileprofilesuuid"/>
-      <w:r>
-        <w:t xml:space="preserve">/cloudmesh/profile/profiles/{uuid}</w:t>
+      <w:bookmarkStart w:id="83" w:name="cloudmeshprofileprofileuuid"/>
+      <w:r>
+        <w:t xml:space="preserve">/cloudmesh/profile/profile/{uuid}</w:t>
       </w:r>
       <w:bookmarkEnd w:id="83"/>
     </w:p>
@@ -8771,9 +8771,9 @@
       <w:pPr>
         <w:pStyle w:val="Heading5"/>
       </w:pPr>
-      <w:bookmarkStart w:id="84" w:name="get-cloudmeshprofileprofilesuuid"/>
-      <w:r>
-        <w:t xml:space="preserve">GET /cloudmesh/profile/profiles/{uuid}</w:t>
+      <w:bookmarkStart w:id="84" w:name="get-cloudmeshprofileprofileuuid"/>
+      <w:r>
+        <w:t xml:space="preserve">GET /cloudmesh/profile/profile/{uuid}</w:t>
       </w:r>
       <w:bookmarkEnd w:id="84"/>
     </w:p>
@@ -9365,7 +9365,7 @@
         <w:rPr>
           <w:rStyle w:val="VerbatimChar"/>
         </w:rPr>
-        <w:t xml:space="preserve">  /cloudmesh/profile/profiles:</w:t>
+        <w:t xml:space="preserve">  /cloudmesh/profile/profile:</w:t>
       </w:r>
       <w:r>
         <w:br w:type="textWrapping"/>
@@ -9617,7 +9617,7 @@
         <w:rPr>
           <w:rStyle w:val="VerbatimChar"/>
         </w:rPr>
-        <w:t xml:space="preserve">  /cloudmesh/profile/profiles/{uuid}:</w:t>
+        <w:t xml:space="preserve">  /cloudmesh/profile/profile/{uuid}:</w:t>
       </w:r>
       <w:r>
         <w:br w:type="textWrapping"/>

</xml_diff>

<commit_message>
chnage pluralk to singular
</commit_message>
<xml_diff>
--- a/docs/nistvol8-2.docx
+++ b/docs/nistvol8-2.docx
@@ -10429,9 +10429,9 @@
       <w:pPr>
         <w:pStyle w:val="Heading4"/>
       </w:pPr>
-      <w:bookmarkStart w:id="89" w:name="cloudmeshkeystorekeys"/>
-      <w:r>
-        <w:t xml:space="preserve">/cloudmesh/keystore/keys</w:t>
+      <w:bookmarkStart w:id="89" w:name="cloudmeshkeystorekey"/>
+      <w:r>
+        <w:t xml:space="preserve">/cloudmesh/keystore/key</w:t>
       </w:r>
       <w:bookmarkEnd w:id="89"/>
     </w:p>
@@ -10439,9 +10439,9 @@
       <w:pPr>
         <w:pStyle w:val="Heading5"/>
       </w:pPr>
-      <w:bookmarkStart w:id="90" w:name="get-cloudmeshkeystorekeys"/>
-      <w:r>
-        <w:t xml:space="preserve">GET /cloudmesh/keystore/keys</w:t>
+      <w:bookmarkStart w:id="90" w:name="get-cloudmeshkeystorekey"/>
+      <w:r>
+        <w:t xml:space="preserve">GET /cloudmesh/keystore/key</w:t>
       </w:r>
       <w:bookmarkEnd w:id="90"/>
     </w:p>
@@ -10569,9 +10569,9 @@
       <w:pPr>
         <w:pStyle w:val="Heading5"/>
       </w:pPr>
-      <w:bookmarkStart w:id="91" w:name="put-cloudmeshkeystorekeys"/>
-      <w:r>
-        <w:t xml:space="preserve">PUT /cloudmesh/keystore/keys</w:t>
+      <w:bookmarkStart w:id="91" w:name="put-cloudmeshkeystorekey"/>
+      <w:r>
+        <w:t xml:space="preserve">PUT /cloudmesh/keystore/key</w:t>
       </w:r>
       <w:bookmarkEnd w:id="91"/>
     </w:p>
@@ -11390,7 +11390,7 @@
         <w:rPr>
           <w:rStyle w:val="VerbatimChar"/>
         </w:rPr>
-        <w:t xml:space="preserve">  /cloudmesh/keystore/keys:</w:t>
+        <w:t xml:space="preserve">  /cloudmesh/keystore/key:</w:t>
       </w:r>
       <w:r>
         <w:br w:type="textWrapping"/>

</xml_diff>